<commit_message>
JPEG logicki prikaz umesto fizickog
</commit_message>
<xml_diff>
--- a/Faza 3 - Model Baze Podataka/Verzija1.2/ModelBazePodataka_v1.2.docx
+++ b/Faza 3 - Model Baze Podataka/Verzija1.2/ModelBazePodataka_v1.2.docx
@@ -3815,16 +3815,17 @@
       <w:proofErr w:type="spellEnd"/>
     </w:p>
     <w:p>
+      <w:bookmarkStart w:id="35" w:name="_GoBack"/>
       <w:r>
         <w:rPr>
           <w:noProof/>
           <w:lang w:val="sr-Latn-CS" w:eastAsia="sr-Latn-CS"/>
         </w:rPr>
         <w:drawing>
-          <wp:inline distT="0" distB="0" distL="0" distR="0" wp14:anchorId="49464798" wp14:editId="28357114">
-            <wp:extent cx="5760085" cy="3673475"/>
-            <wp:effectExtent l="0" t="0" r="0" b="3175"/>
-            <wp:docPr id="2" name="Picture 2"/>
+          <wp:inline distT="0" distB="0" distL="0" distR="0">
+            <wp:extent cx="5760085" cy="3729355"/>
+            <wp:effectExtent l="0" t="0" r="0" b="4445"/>
+            <wp:docPr id="3" name="Picture 3"/>
             <wp:cNvGraphicFramePr>
               <a:graphicFrameLocks xmlns:a="http://schemas.openxmlformats.org/drawingml/2006/main" noChangeAspect="1"/>
             </wp:cNvGraphicFramePr>
@@ -3850,7 +3851,7 @@
                   <pic:spPr>
                     <a:xfrm>
                       <a:off x="0" y="0"/>
-                      <a:ext cx="5760085" cy="3673475"/>
+                      <a:ext cx="5760085" cy="3729355"/>
                     </a:xfrm>
                     <a:prstGeom prst="rect">
                       <a:avLst/>
@@ -3862,7 +3863,6 @@
           </wp:inline>
         </w:drawing>
       </w:r>
-      <w:bookmarkStart w:id="35" w:name="_GoBack"/>
       <w:bookmarkEnd w:id="35"/>
     </w:p>
     <w:p/>
@@ -19651,7 +19651,7 @@
 </file>
 
 <file path=customXml/itemProps1.xml><?xml version="1.0" encoding="utf-8"?>
-<ds:datastoreItem xmlns:ds="http://schemas.openxmlformats.org/officeDocument/2006/customXml" ds:itemID="{8A8B3592-6AFB-4D0F-8B93-925A04639EC0}">
+<ds:datastoreItem xmlns:ds="http://schemas.openxmlformats.org/officeDocument/2006/customXml" ds:itemID="{66968FB9-FB7C-4E9F-9B41-F4C5149D288A}">
   <ds:schemaRefs>
     <ds:schemaRef ds:uri="http://schemas.openxmlformats.org/officeDocument/2006/bibliography"/>
   </ds:schemaRefs>

</xml_diff>